<commit_message>
Stock Price Prediction Report
</commit_message>
<xml_diff>
--- a/StockPricePrediction-Final.docx
+++ b/StockPricePrediction-Final.docx
@@ -637,12 +637,12 @@
           <wp:inline distB="114300" distT="114300" distL="114300" distR="114300">
             <wp:extent cx="4646114" cy="3100388"/>
             <wp:effectExtent b="0" l="0" r="0" t="0"/>
-            <wp:docPr descr="CloseTimeSeries.png" id="3" name="image6.png"/>
+            <wp:docPr descr="CloseTimeSeries.png" id="3" name="image7.png"/>
             <a:graphic>
               <a:graphicData uri="http://schemas.openxmlformats.org/drawingml/2006/picture">
                 <pic:pic>
                   <pic:nvPicPr>
-                    <pic:cNvPr descr="CloseTimeSeries.png" id="0" name="image6.png"/>
+                    <pic:cNvPr descr="CloseTimeSeries.png" id="0" name="image7.png"/>
                     <pic:cNvPicPr preferRelativeResize="0"/>
                   </pic:nvPicPr>
                   <pic:blipFill>
@@ -938,12 +938,12 @@
           <wp:inline distB="114300" distT="114300" distL="114300" distR="114300">
             <wp:extent cx="5058234" cy="3252788"/>
             <wp:effectExtent b="0" l="0" r="0" t="0"/>
-            <wp:docPr descr="newplot (1).png" id="1" name="image4.png"/>
+            <wp:docPr descr="newplot (1).png" id="1" name="image3.png"/>
             <a:graphic>
               <a:graphicData uri="http://schemas.openxmlformats.org/drawingml/2006/picture">
                 <pic:pic>
                   <pic:nvPicPr>
-                    <pic:cNvPr descr="newplot (1).png" id="0" name="image4.png"/>
+                    <pic:cNvPr descr="newplot (1).png" id="0" name="image3.png"/>
                     <pic:cNvPicPr preferRelativeResize="0"/>
                   </pic:nvPicPr>
                   <pic:blipFill>
@@ -1150,7 +1150,7 @@
           <w:color w:val="24292e"/>
           <w:rtl w:val="0"/>
         </w:rPr>
-        <w:t xml:space="preserve">ExploratoryDataAnalysis.ipynb jupyter notebook.</w:t>
+        <w:t xml:space="preserve">ExploratoryDataAnalysis.ipynb notebook.</w:t>
       </w:r>
     </w:p>
     <w:p>

</xml_diff>